<commit_message>
Included arrival time sorting in round robin algo
</commit_message>
<xml_diff>
--- a/K041_OS_Lab5_AnishSudhanNair.docx
+++ b/K041_OS_Lab5_AnishSudhanNair.docx
@@ -152,21 +152,15 @@
       <w:pPr>
         <w:pStyle w:val="ListParagraph"/>
       </w:pPr>
-    </w:p>
-    <w:p>
-      <w:pPr>
-        <w:pStyle w:val="ListParagraph"/>
-      </w:pPr>
       <w:r>
         <w:rPr>
           <w:noProof/>
-          <w:lang w:eastAsia="en-IN"/>
         </w:rPr>
         <w:drawing>
-          <wp:inline distT="0" distB="0" distL="0" distR="0" wp14:anchorId="2E8731B9" wp14:editId="26C03D94">
-            <wp:extent cx="4439920" cy="3003475"/>
-            <wp:effectExtent l="0" t="0" r="5080" b="0"/>
-            <wp:docPr id="3" name="Picture 3"/>
+          <wp:inline distT="0" distB="0" distL="0" distR="0" wp14:anchorId="699939ED" wp14:editId="5ED02891">
+            <wp:extent cx="3716867" cy="2423508"/>
+            <wp:effectExtent l="0" t="0" r="4445" b="2540"/>
+            <wp:docPr id="2" name="Picture 2"/>
             <wp:cNvGraphicFramePr>
               <a:graphicFrameLocks xmlns:a="http://schemas.openxmlformats.org/drawingml/2006/main" noChangeAspect="1"/>
             </wp:cNvGraphicFramePr>
@@ -174,10 +168,8 @@
               <a:graphicData uri="http://schemas.openxmlformats.org/drawingml/2006/picture">
                 <pic:pic xmlns:pic="http://schemas.openxmlformats.org/drawingml/2006/picture">
                   <pic:nvPicPr>
-                    <pic:cNvPr id="0" name="Picture 1"/>
-                    <pic:cNvPicPr>
-                      <a:picLocks noChangeAspect="1" noChangeArrowheads="1"/>
-                    </pic:cNvPicPr>
+                    <pic:cNvPr id="2" name="Picture 2"/>
+                    <pic:cNvPicPr/>
                   </pic:nvPicPr>
                   <pic:blipFill>
                     <a:blip r:embed="rId5">
@@ -187,23 +179,18 @@
                         </a:ext>
                       </a:extLst>
                     </a:blip>
-                    <a:srcRect/>
                     <a:stretch>
                       <a:fillRect/>
                     </a:stretch>
                   </pic:blipFill>
-                  <pic:spPr bwMode="auto">
+                  <pic:spPr>
                     <a:xfrm>
                       <a:off x="0" y="0"/>
-                      <a:ext cx="4449400" cy="3009888"/>
+                      <a:ext cx="3757681" cy="2450120"/>
                     </a:xfrm>
                     <a:prstGeom prst="rect">
                       <a:avLst/>
                     </a:prstGeom>
-                    <a:noFill/>
-                    <a:ln>
-                      <a:noFill/>
-                    </a:ln>
                   </pic:spPr>
                 </pic:pic>
               </a:graphicData>
@@ -216,34 +203,28 @@
       <w:pPr>
         <w:pStyle w:val="ListParagraph"/>
       </w:pPr>
+      <w:r>
+        <w:t>Output:</w:t>
+      </w:r>
     </w:p>
     <w:p>
       <w:pPr>
         <w:pStyle w:val="ListParagraph"/>
       </w:pPr>
-      <w:r>
-        <w:t>Output:</w:t>
-      </w:r>
     </w:p>
     <w:p>
       <w:pPr>
         <w:pStyle w:val="ListParagraph"/>
-      </w:pPr>
-    </w:p>
-    <w:p>
-      <w:pPr>
-        <w:pStyle w:val="ListParagraph"/>
-        <w:ind w:left="0"/>
       </w:pPr>
       <w:r>
         <w:rPr>
           <w:noProof/>
         </w:rPr>
         <w:drawing>
-          <wp:inline distT="0" distB="0" distL="0" distR="0" wp14:anchorId="63F2C6E2" wp14:editId="3EA9C847">
-            <wp:extent cx="5943600" cy="2682240"/>
-            <wp:effectExtent l="0" t="0" r="0" b="0"/>
-            <wp:docPr id="1" name="Picture 1"/>
+          <wp:inline distT="0" distB="0" distL="0" distR="0" wp14:anchorId="4BC9F7FB" wp14:editId="72D79E2F">
+            <wp:extent cx="2497667" cy="3981520"/>
+            <wp:effectExtent l="0" t="0" r="4445" b="0"/>
+            <wp:docPr id="12" name="Picture 12"/>
             <wp:cNvGraphicFramePr>
               <a:graphicFrameLocks xmlns:a="http://schemas.openxmlformats.org/drawingml/2006/main" noChangeAspect="1"/>
             </wp:cNvGraphicFramePr>
@@ -251,36 +232,29 @@
               <a:graphicData uri="http://schemas.openxmlformats.org/drawingml/2006/picture">
                 <pic:pic xmlns:pic="http://schemas.openxmlformats.org/drawingml/2006/picture">
                   <pic:nvPicPr>
-                    <pic:cNvPr id="1" name="Picture 1"/>
+                    <pic:cNvPr id="12" name="Picture 12"/>
                     <pic:cNvPicPr/>
                   </pic:nvPicPr>
-                  <pic:blipFill rotWithShape="1">
-                    <a:blip r:embed="rId6">
+                  <pic:blipFill>
+                    <a:blip r:embed="rId6" cstate="print">
                       <a:extLst>
                         <a:ext uri="{28A0092B-C50C-407E-A947-70E740481C1C}">
                           <a14:useLocalDpi xmlns:a14="http://schemas.microsoft.com/office/drawing/2010/main" val="0"/>
                         </a:ext>
                       </a:extLst>
                     </a:blip>
-                    <a:srcRect b="65033"/>
-                    <a:stretch/>
+                    <a:stretch>
+                      <a:fillRect/>
+                    </a:stretch>
                   </pic:blipFill>
-                  <pic:spPr bwMode="auto">
+                  <pic:spPr>
                     <a:xfrm>
                       <a:off x="0" y="0"/>
-                      <a:ext cx="5943600" cy="2682240"/>
+                      <a:ext cx="2533944" cy="4039349"/>
                     </a:xfrm>
                     <a:prstGeom prst="rect">
                       <a:avLst/>
                     </a:prstGeom>
-                    <a:ln>
-                      <a:noFill/>
-                    </a:ln>
-                    <a:extLst>
-                      <a:ext uri="{53640926-AAD7-44D8-BBD7-CCE9431645EC}">
-                        <a14:shadowObscured xmlns:a14="http://schemas.microsoft.com/office/drawing/2010/main"/>
-                      </a:ext>
-                    </a:extLst>
                   </pic:spPr>
                 </pic:pic>
               </a:graphicData>
@@ -292,24 +266,15 @@
     <w:p>
       <w:pPr>
         <w:pStyle w:val="ListParagraph"/>
-      </w:pPr>
-    </w:p>
-    <w:p>
-      <w:pPr>
-        <w:pStyle w:val="ListParagraph"/>
         <w:numPr>
           <w:ilvl w:val="0"/>
           <w:numId w:val="2"/>
         </w:numPr>
       </w:pPr>
       <w:r>
+        <w:lastRenderedPageBreak/>
         <w:t>Example 2</w:t>
       </w:r>
-    </w:p>
-    <w:p>
-      <w:pPr>
-        <w:pStyle w:val="ListParagraph"/>
-      </w:pPr>
     </w:p>
     <w:p>
       <w:pPr>
@@ -318,13 +283,12 @@
       <w:r>
         <w:rPr>
           <w:noProof/>
-          <w:lang w:eastAsia="en-IN"/>
         </w:rPr>
         <w:drawing>
-          <wp:inline distT="0" distB="0" distL="0" distR="0" wp14:anchorId="3E94493E" wp14:editId="4A9290A1">
-            <wp:extent cx="4465659" cy="3860800"/>
-            <wp:effectExtent l="0" t="0" r="5080" b="0"/>
-            <wp:docPr id="4" name="Picture 4"/>
+          <wp:inline distT="0" distB="0" distL="0" distR="0" wp14:anchorId="5C5B9C11" wp14:editId="6BB94CBF">
+            <wp:extent cx="3479800" cy="2615798"/>
+            <wp:effectExtent l="0" t="0" r="0" b="635"/>
+            <wp:docPr id="8" name="Picture 8"/>
             <wp:cNvGraphicFramePr>
               <a:graphicFrameLocks xmlns:a="http://schemas.openxmlformats.org/drawingml/2006/main" noChangeAspect="1"/>
             </wp:cNvGraphicFramePr>
@@ -332,10 +296,8 @@
               <a:graphicData uri="http://schemas.openxmlformats.org/drawingml/2006/picture">
                 <pic:pic xmlns:pic="http://schemas.openxmlformats.org/drawingml/2006/picture">
                   <pic:nvPicPr>
-                    <pic:cNvPr id="0" name="Picture 2"/>
-                    <pic:cNvPicPr>
-                      <a:picLocks noChangeAspect="1" noChangeArrowheads="1"/>
-                    </pic:cNvPicPr>
+                    <pic:cNvPr id="8" name="Picture 8"/>
+                    <pic:cNvPicPr/>
                   </pic:nvPicPr>
                   <pic:blipFill>
                     <a:blip r:embed="rId7">
@@ -345,23 +307,18 @@
                         </a:ext>
                       </a:extLst>
                     </a:blip>
-                    <a:srcRect/>
                     <a:stretch>
                       <a:fillRect/>
                     </a:stretch>
                   </pic:blipFill>
-                  <pic:spPr bwMode="auto">
+                  <pic:spPr>
                     <a:xfrm>
                       <a:off x="0" y="0"/>
-                      <a:ext cx="4476338" cy="3870032"/>
+                      <a:ext cx="3516090" cy="2643077"/>
                     </a:xfrm>
                     <a:prstGeom prst="rect">
                       <a:avLst/>
                     </a:prstGeom>
-                    <a:noFill/>
-                    <a:ln>
-                      <a:noFill/>
-                    </a:ln>
                   </pic:spPr>
                 </pic:pic>
               </a:graphicData>
@@ -374,34 +331,28 @@
       <w:pPr>
         <w:pStyle w:val="ListParagraph"/>
       </w:pPr>
+      <w:r>
+        <w:t>Output:</w:t>
+      </w:r>
     </w:p>
     <w:p>
       <w:pPr>
         <w:pStyle w:val="ListParagraph"/>
       </w:pPr>
-      <w:r>
-        <w:t>Output:</w:t>
-      </w:r>
     </w:p>
     <w:p>
       <w:pPr>
         <w:pStyle w:val="ListParagraph"/>
-      </w:pPr>
-    </w:p>
-    <w:p>
-      <w:pPr>
-        <w:pStyle w:val="ListParagraph"/>
-        <w:ind w:left="142"/>
       </w:pPr>
       <w:r>
         <w:rPr>
           <w:noProof/>
         </w:rPr>
         <w:drawing>
-          <wp:inline distT="0" distB="0" distL="0" distR="0" wp14:anchorId="2679C2B1" wp14:editId="25B4673E">
-            <wp:extent cx="5943600" cy="2489200"/>
-            <wp:effectExtent l="0" t="0" r="0" b="0"/>
-            <wp:docPr id="5" name="Picture 5"/>
+          <wp:inline distT="0" distB="0" distL="0" distR="0" wp14:anchorId="2B988763" wp14:editId="1996CF6B">
+            <wp:extent cx="3069122" cy="5308600"/>
+            <wp:effectExtent l="0" t="0" r="4445" b="0"/>
+            <wp:docPr id="13" name="Picture 13"/>
             <wp:cNvGraphicFramePr>
               <a:graphicFrameLocks xmlns:a="http://schemas.openxmlformats.org/drawingml/2006/main" noChangeAspect="1"/>
             </wp:cNvGraphicFramePr>
@@ -409,101 +360,8 @@
               <a:graphicData uri="http://schemas.openxmlformats.org/drawingml/2006/picture">
                 <pic:pic xmlns:pic="http://schemas.openxmlformats.org/drawingml/2006/picture">
                   <pic:nvPicPr>
-                    <pic:cNvPr id="1" name="Picture 1"/>
+                    <pic:cNvPr id="13" name="Picture 13"/>
                     <pic:cNvPicPr/>
-                  </pic:nvPicPr>
-                  <pic:blipFill rotWithShape="1">
-                    <a:blip r:embed="rId6">
-                      <a:extLst>
-                        <a:ext uri="{28A0092B-C50C-407E-A947-70E740481C1C}">
-                          <a14:useLocalDpi xmlns:a14="http://schemas.microsoft.com/office/drawing/2010/main" val="0"/>
-                        </a:ext>
-                      </a:extLst>
-                    </a:blip>
-                    <a:srcRect t="34835" b="32715"/>
-                    <a:stretch/>
-                  </pic:blipFill>
-                  <pic:spPr bwMode="auto">
-                    <a:xfrm>
-                      <a:off x="0" y="0"/>
-                      <a:ext cx="5943600" cy="2489200"/>
-                    </a:xfrm>
-                    <a:prstGeom prst="rect">
-                      <a:avLst/>
-                    </a:prstGeom>
-                    <a:ln>
-                      <a:noFill/>
-                    </a:ln>
-                    <a:extLst>
-                      <a:ext uri="{53640926-AAD7-44D8-BBD7-CCE9431645EC}">
-                        <a14:shadowObscured xmlns:a14="http://schemas.microsoft.com/office/drawing/2010/main"/>
-                      </a:ext>
-                    </a:extLst>
-                  </pic:spPr>
-                </pic:pic>
-              </a:graphicData>
-            </a:graphic>
-          </wp:inline>
-        </w:drawing>
-      </w:r>
-    </w:p>
-    <w:p>
-      <w:pPr>
-        <w:pStyle w:val="ListParagraph"/>
-      </w:pPr>
-    </w:p>
-    <w:p>
-      <w:pPr>
-        <w:pStyle w:val="ListParagraph"/>
-      </w:pPr>
-    </w:p>
-    <w:p>
-      <w:pPr>
-        <w:pStyle w:val="ListParagraph"/>
-      </w:pPr>
-    </w:p>
-    <w:p>
-      <w:pPr>
-        <w:pStyle w:val="ListParagraph"/>
-        <w:numPr>
-          <w:ilvl w:val="0"/>
-          <w:numId w:val="2"/>
-        </w:numPr>
-      </w:pPr>
-      <w:r>
-        <w:lastRenderedPageBreak/>
-        <w:t>Example 3</w:t>
-      </w:r>
-    </w:p>
-    <w:p>
-      <w:pPr>
-        <w:pStyle w:val="ListParagraph"/>
-      </w:pPr>
-    </w:p>
-    <w:p>
-      <w:pPr>
-        <w:pStyle w:val="ListParagraph"/>
-      </w:pPr>
-      <w:r>
-        <w:rPr>
-          <w:noProof/>
-        </w:rPr>
-        <w:drawing>
-          <wp:inline distT="0" distB="0" distL="0" distR="0" wp14:anchorId="7F3EB46A" wp14:editId="239C3EB2">
-            <wp:extent cx="4781550" cy="3781425"/>
-            <wp:effectExtent l="0" t="0" r="0" b="9525"/>
-            <wp:docPr id="6" name="Picture 6"/>
-            <wp:cNvGraphicFramePr>
-              <a:graphicFrameLocks xmlns:a="http://schemas.openxmlformats.org/drawingml/2006/main" noChangeAspect="1"/>
-            </wp:cNvGraphicFramePr>
-            <a:graphic xmlns:a="http://schemas.openxmlformats.org/drawingml/2006/main">
-              <a:graphicData uri="http://schemas.openxmlformats.org/drawingml/2006/picture">
-                <pic:pic xmlns:pic="http://schemas.openxmlformats.org/drawingml/2006/picture">
-                  <pic:nvPicPr>
-                    <pic:cNvPr id="0" name="Picture 4"/>
-                    <pic:cNvPicPr>
-                      <a:picLocks noChangeAspect="1" noChangeArrowheads="1"/>
-                    </pic:cNvPicPr>
                   </pic:nvPicPr>
                   <pic:blipFill>
                     <a:blip r:embed="rId8">
@@ -513,23 +371,18 @@
                         </a:ext>
                       </a:extLst>
                     </a:blip>
-                    <a:srcRect/>
                     <a:stretch>
                       <a:fillRect/>
                     </a:stretch>
                   </pic:blipFill>
-                  <pic:spPr bwMode="auto">
+                  <pic:spPr>
                     <a:xfrm>
                       <a:off x="0" y="0"/>
-                      <a:ext cx="4781550" cy="3781425"/>
+                      <a:ext cx="3121822" cy="5399754"/>
                     </a:xfrm>
                     <a:prstGeom prst="rect">
                       <a:avLst/>
                     </a:prstGeom>
-                    <a:noFill/>
-                    <a:ln>
-                      <a:noFill/>
-                    </a:ln>
                   </pic:spPr>
                 </pic:pic>
               </a:graphicData>
@@ -541,35 +394,29 @@
     <w:p>
       <w:pPr>
         <w:pStyle w:val="ListParagraph"/>
-      </w:pPr>
+        <w:numPr>
+          <w:ilvl w:val="0"/>
+          <w:numId w:val="2"/>
+        </w:numPr>
+      </w:pPr>
+      <w:r>
+        <w:lastRenderedPageBreak/>
+        <w:t>Example 3</w:t>
+      </w:r>
     </w:p>
     <w:p>
       <w:pPr>
         <w:pStyle w:val="ListParagraph"/>
-      </w:pPr>
-      <w:r>
-        <w:t>Output:</w:t>
-      </w:r>
-    </w:p>
-    <w:p>
-      <w:pPr>
-        <w:pStyle w:val="ListParagraph"/>
-      </w:pPr>
-    </w:p>
-    <w:p>
-      <w:pPr>
-        <w:pStyle w:val="ListParagraph"/>
-        <w:ind w:left="0"/>
       </w:pPr>
       <w:r>
         <w:rPr>
           <w:noProof/>
         </w:rPr>
         <w:drawing>
-          <wp:inline distT="0" distB="0" distL="0" distR="0" wp14:anchorId="650719A9" wp14:editId="0272B540">
-            <wp:extent cx="5943600" cy="2489200"/>
-            <wp:effectExtent l="0" t="0" r="0" b="0"/>
-            <wp:docPr id="7" name="Picture 7"/>
+          <wp:inline distT="0" distB="0" distL="0" distR="0" wp14:anchorId="6A5F345A" wp14:editId="20047AB4">
+            <wp:extent cx="3691467" cy="2607296"/>
+            <wp:effectExtent l="0" t="0" r="4445" b="0"/>
+            <wp:docPr id="10" name="Picture 10"/>
             <wp:cNvGraphicFramePr>
               <a:graphicFrameLocks xmlns:a="http://schemas.openxmlformats.org/drawingml/2006/main" noChangeAspect="1"/>
             </wp:cNvGraphicFramePr>
@@ -577,36 +424,29 @@
               <a:graphicData uri="http://schemas.openxmlformats.org/drawingml/2006/picture">
                 <pic:pic xmlns:pic="http://schemas.openxmlformats.org/drawingml/2006/picture">
                   <pic:nvPicPr>
-                    <pic:cNvPr id="1" name="Picture 1"/>
+                    <pic:cNvPr id="10" name="Picture 10"/>
                     <pic:cNvPicPr/>
                   </pic:nvPicPr>
-                  <pic:blipFill rotWithShape="1">
-                    <a:blip r:embed="rId6">
+                  <pic:blipFill>
+                    <a:blip r:embed="rId9">
                       <a:extLst>
                         <a:ext uri="{28A0092B-C50C-407E-A947-70E740481C1C}">
                           <a14:useLocalDpi xmlns:a14="http://schemas.microsoft.com/office/drawing/2010/main" val="0"/>
                         </a:ext>
                       </a:extLst>
                     </a:blip>
-                    <a:srcRect t="67549"/>
-                    <a:stretch/>
+                    <a:stretch>
+                      <a:fillRect/>
+                    </a:stretch>
                   </pic:blipFill>
-                  <pic:spPr bwMode="auto">
+                  <pic:spPr>
                     <a:xfrm>
                       <a:off x="0" y="0"/>
-                      <a:ext cx="5943600" cy="2489200"/>
+                      <a:ext cx="3713879" cy="2623126"/>
                     </a:xfrm>
                     <a:prstGeom prst="rect">
                       <a:avLst/>
                     </a:prstGeom>
-                    <a:ln>
-                      <a:noFill/>
-                    </a:ln>
-                    <a:extLst>
-                      <a:ext uri="{53640926-AAD7-44D8-BBD7-CCE9431645EC}">
-                        <a14:shadowObscured xmlns:a14="http://schemas.microsoft.com/office/drawing/2010/main"/>
-                      </a:ext>
-                    </a:extLst>
                   </pic:spPr>
                 </pic:pic>
               </a:graphicData>
@@ -615,30 +455,32 @@
         </w:drawing>
       </w:r>
     </w:p>
-    <w:p/>
     <w:p>
       <w:pPr>
         <w:pStyle w:val="ListParagraph"/>
-        <w:ind w:left="567"/>
-      </w:pPr>
-    </w:p>
-    <w:p>
-      <w:r>
-        <w:lastRenderedPageBreak/>
-        <w:t>CODE:</w:t>
-      </w:r>
-    </w:p>
-    <w:p/>
-    <w:p>
+      </w:pPr>
+      <w:r>
+        <w:t>Output:</w:t>
+      </w:r>
+    </w:p>
+    <w:p>
+      <w:pPr>
+        <w:pStyle w:val="ListParagraph"/>
+      </w:pPr>
+    </w:p>
+    <w:p>
+      <w:pPr>
+        <w:pStyle w:val="ListParagraph"/>
+      </w:pPr>
       <w:r>
         <w:rPr>
           <w:noProof/>
         </w:rPr>
         <w:drawing>
-          <wp:inline distT="0" distB="0" distL="0" distR="0" wp14:anchorId="65AF5206" wp14:editId="088B0BCD">
-            <wp:extent cx="5943600" cy="7142480"/>
+          <wp:inline distT="0" distB="0" distL="0" distR="0" wp14:anchorId="188D2D61" wp14:editId="40E18348">
+            <wp:extent cx="2810933" cy="5313710"/>
             <wp:effectExtent l="0" t="0" r="0" b="0"/>
-            <wp:docPr id="9" name="Picture 9"/>
+            <wp:docPr id="14" name="Picture 14"/>
             <wp:cNvGraphicFramePr>
               <a:graphicFrameLocks xmlns:a="http://schemas.openxmlformats.org/drawingml/2006/main" noChangeAspect="1"/>
             </wp:cNvGraphicFramePr>
@@ -646,63 +488,7 @@
               <a:graphicData uri="http://schemas.openxmlformats.org/drawingml/2006/picture">
                 <pic:pic xmlns:pic="http://schemas.openxmlformats.org/drawingml/2006/picture">
                   <pic:nvPicPr>
-                    <pic:cNvPr id="9" name="Picture 9"/>
-                    <pic:cNvPicPr/>
-                  </pic:nvPicPr>
-                  <pic:blipFill rotWithShape="1">
-                    <a:blip r:embed="rId9">
-                      <a:extLst>
-                        <a:ext uri="{28A0092B-C50C-407E-A947-70E740481C1C}">
-                          <a14:useLocalDpi xmlns:a14="http://schemas.microsoft.com/office/drawing/2010/main" val="0"/>
-                        </a:ext>
-                      </a:extLst>
-                    </a:blip>
-                    <a:srcRect b="916"/>
-                    <a:stretch/>
-                  </pic:blipFill>
-                  <pic:spPr bwMode="auto">
-                    <a:xfrm>
-                      <a:off x="0" y="0"/>
-                      <a:ext cx="5943600" cy="7142480"/>
-                    </a:xfrm>
-                    <a:prstGeom prst="rect">
-                      <a:avLst/>
-                    </a:prstGeom>
-                    <a:ln>
-                      <a:noFill/>
-                    </a:ln>
-                    <a:extLst>
-                      <a:ext uri="{53640926-AAD7-44D8-BBD7-CCE9431645EC}">
-                        <a14:shadowObscured xmlns:a14="http://schemas.microsoft.com/office/drawing/2010/main"/>
-                      </a:ext>
-                    </a:extLst>
-                  </pic:spPr>
-                </pic:pic>
-              </a:graphicData>
-            </a:graphic>
-          </wp:inline>
-        </w:drawing>
-      </w:r>
-    </w:p>
-    <w:p>
-      <w:r>
-        <w:rPr>
-          <w:noProof/>
-        </w:rPr>
-        <w:lastRenderedPageBreak/>
-        <w:drawing>
-          <wp:inline distT="0" distB="0" distL="0" distR="0" wp14:anchorId="16326BC7" wp14:editId="662165C4">
-            <wp:extent cx="5943600" cy="3521075"/>
-            <wp:effectExtent l="0" t="0" r="0" b="0"/>
-            <wp:docPr id="11" name="Picture 11"/>
-            <wp:cNvGraphicFramePr>
-              <a:graphicFrameLocks xmlns:a="http://schemas.openxmlformats.org/drawingml/2006/main" noChangeAspect="1"/>
-            </wp:cNvGraphicFramePr>
-            <a:graphic xmlns:a="http://schemas.openxmlformats.org/drawingml/2006/main">
-              <a:graphicData uri="http://schemas.openxmlformats.org/drawingml/2006/picture">
-                <pic:pic xmlns:pic="http://schemas.openxmlformats.org/drawingml/2006/picture">
-                  <pic:nvPicPr>
-                    <pic:cNvPr id="11" name="Picture 11"/>
+                    <pic:cNvPr id="14" name="Picture 14"/>
                     <pic:cNvPicPr/>
                   </pic:nvPicPr>
                   <pic:blipFill>
@@ -720,7 +506,7 @@
                   <pic:spPr>
                     <a:xfrm>
                       <a:off x="0" y="0"/>
-                      <a:ext cx="5943600" cy="3521075"/>
+                      <a:ext cx="2830942" cy="5351534"/>
                     </a:xfrm>
                     <a:prstGeom prst="rect">
                       <a:avLst/>
@@ -733,13 +519,164 @@
         </w:drawing>
       </w:r>
     </w:p>
-    <w:p>
-      <w:pPr>
-        <w:ind w:left="-567"/>
-      </w:pPr>
-    </w:p>
-    <w:p>
-      <w:r>
+    <w:p/>
+    <w:p>
+      <w:r>
+        <w:t>CODE:</w:t>
+      </w:r>
+    </w:p>
+    <w:p>
+      <w:r>
+        <w:rPr>
+          <w:noProof/>
+        </w:rPr>
+        <w:t xml:space="preserve"> </w:t>
+      </w:r>
+      <w:r>
+        <w:rPr>
+          <w:noProof/>
+        </w:rPr>
+        <w:drawing>
+          <wp:inline distT="0" distB="0" distL="0" distR="0" wp14:anchorId="09094BE9" wp14:editId="082130A8">
+            <wp:extent cx="5985015" cy="5689600"/>
+            <wp:effectExtent l="0" t="0" r="0" b="0"/>
+            <wp:docPr id="15" name="Picture 15"/>
+            <wp:cNvGraphicFramePr>
+              <a:graphicFrameLocks xmlns:a="http://schemas.openxmlformats.org/drawingml/2006/main" noChangeAspect="1"/>
+            </wp:cNvGraphicFramePr>
+            <a:graphic xmlns:a="http://schemas.openxmlformats.org/drawingml/2006/main">
+              <a:graphicData uri="http://schemas.openxmlformats.org/drawingml/2006/picture">
+                <pic:pic xmlns:pic="http://schemas.openxmlformats.org/drawingml/2006/picture">
+                  <pic:nvPicPr>
+                    <pic:cNvPr id="15" name="Picture 15"/>
+                    <pic:cNvPicPr/>
+                  </pic:nvPicPr>
+                  <pic:blipFill>
+                    <a:blip r:embed="rId11">
+                      <a:extLst>
+                        <a:ext uri="{28A0092B-C50C-407E-A947-70E740481C1C}">
+                          <a14:useLocalDpi xmlns:a14="http://schemas.microsoft.com/office/drawing/2010/main" val="0"/>
+                        </a:ext>
+                      </a:extLst>
+                    </a:blip>
+                    <a:stretch>
+                      <a:fillRect/>
+                    </a:stretch>
+                  </pic:blipFill>
+                  <pic:spPr>
+                    <a:xfrm>
+                      <a:off x="0" y="0"/>
+                      <a:ext cx="6022988" cy="5725699"/>
+                    </a:xfrm>
+                    <a:prstGeom prst="rect">
+                      <a:avLst/>
+                    </a:prstGeom>
+                  </pic:spPr>
+                </pic:pic>
+              </a:graphicData>
+            </a:graphic>
+          </wp:inline>
+        </w:drawing>
+      </w:r>
+    </w:p>
+    <w:p>
+      <w:r>
+        <w:rPr>
+          <w:noProof/>
+        </w:rPr>
+        <w:lastRenderedPageBreak/>
+        <w:drawing>
+          <wp:inline distT="0" distB="0" distL="0" distR="0" wp14:anchorId="1ABFF785" wp14:editId="0D2FA0BD">
+            <wp:extent cx="5943600" cy="5657215"/>
+            <wp:effectExtent l="0" t="0" r="0" b="0"/>
+            <wp:docPr id="16" name="Picture 16"/>
+            <wp:cNvGraphicFramePr>
+              <a:graphicFrameLocks xmlns:a="http://schemas.openxmlformats.org/drawingml/2006/main" noChangeAspect="1"/>
+            </wp:cNvGraphicFramePr>
+            <a:graphic xmlns:a="http://schemas.openxmlformats.org/drawingml/2006/main">
+              <a:graphicData uri="http://schemas.openxmlformats.org/drawingml/2006/picture">
+                <pic:pic xmlns:pic="http://schemas.openxmlformats.org/drawingml/2006/picture">
+                  <pic:nvPicPr>
+                    <pic:cNvPr id="16" name="Picture 16"/>
+                    <pic:cNvPicPr/>
+                  </pic:nvPicPr>
+                  <pic:blipFill>
+                    <a:blip r:embed="rId12">
+                      <a:extLst>
+                        <a:ext uri="{28A0092B-C50C-407E-A947-70E740481C1C}">
+                          <a14:useLocalDpi xmlns:a14="http://schemas.microsoft.com/office/drawing/2010/main" val="0"/>
+                        </a:ext>
+                      </a:extLst>
+                    </a:blip>
+                    <a:stretch>
+                      <a:fillRect/>
+                    </a:stretch>
+                  </pic:blipFill>
+                  <pic:spPr>
+                    <a:xfrm>
+                      <a:off x="0" y="0"/>
+                      <a:ext cx="5943600" cy="5657215"/>
+                    </a:xfrm>
+                    <a:prstGeom prst="rect">
+                      <a:avLst/>
+                    </a:prstGeom>
+                  </pic:spPr>
+                </pic:pic>
+              </a:graphicData>
+            </a:graphic>
+          </wp:inline>
+        </w:drawing>
+      </w:r>
+      <w:r>
+        <w:rPr>
+          <w:noProof/>
+        </w:rPr>
+        <w:drawing>
+          <wp:inline distT="0" distB="0" distL="0" distR="0" wp14:anchorId="02ED11BC" wp14:editId="77362575">
+            <wp:extent cx="5943600" cy="2694305"/>
+            <wp:effectExtent l="0" t="0" r="0" b="0"/>
+            <wp:docPr id="17" name="Picture 17"/>
+            <wp:cNvGraphicFramePr>
+              <a:graphicFrameLocks xmlns:a="http://schemas.openxmlformats.org/drawingml/2006/main" noChangeAspect="1"/>
+            </wp:cNvGraphicFramePr>
+            <a:graphic xmlns:a="http://schemas.openxmlformats.org/drawingml/2006/main">
+              <a:graphicData uri="http://schemas.openxmlformats.org/drawingml/2006/picture">
+                <pic:pic xmlns:pic="http://schemas.openxmlformats.org/drawingml/2006/picture">
+                  <pic:nvPicPr>
+                    <pic:cNvPr id="17" name="Picture 17"/>
+                    <pic:cNvPicPr/>
+                  </pic:nvPicPr>
+                  <pic:blipFill>
+                    <a:blip r:embed="rId13">
+                      <a:extLst>
+                        <a:ext uri="{28A0092B-C50C-407E-A947-70E740481C1C}">
+                          <a14:useLocalDpi xmlns:a14="http://schemas.microsoft.com/office/drawing/2010/main" val="0"/>
+                        </a:ext>
+                      </a:extLst>
+                    </a:blip>
+                    <a:stretch>
+                      <a:fillRect/>
+                    </a:stretch>
+                  </pic:blipFill>
+                  <pic:spPr>
+                    <a:xfrm>
+                      <a:off x="0" y="0"/>
+                      <a:ext cx="5943600" cy="2694305"/>
+                    </a:xfrm>
+                    <a:prstGeom prst="rect">
+                      <a:avLst/>
+                    </a:prstGeom>
+                  </pic:spPr>
+                </pic:pic>
+              </a:graphicData>
+            </a:graphic>
+          </wp:inline>
+        </w:drawing>
+      </w:r>
+    </w:p>
+    <w:p>
+      <w:r>
+        <w:lastRenderedPageBreak/>
         <w:t>CONCLUSION:</w:t>
       </w:r>
     </w:p>
@@ -751,7 +688,7 @@
         <w:t xml:space="preserve">to implement and demonstrate the working of the </w:t>
       </w:r>
       <w:r>
-        <w:t>shortest job first</w:t>
+        <w:t>round robin</w:t>
       </w:r>
       <w:r>
         <w:t xml:space="preserve"> algorithm. By actually coding the algorithm, it helped to reinforce the working of this process and the manner in which it schedules the processes in a CPU. </w:t>
@@ -759,7 +696,7 @@
     </w:p>
     <w:sectPr>
       <w:pgSz w:w="12240" w:h="15840"/>
-      <w:pgMar w:top="1440" w:right="1440" w:bottom="1440" w:left="1440" w:header="720" w:footer="720" w:gutter="0"/>
+      <w:pgMar w:top="950" w:right="1440" w:bottom="1440" w:left="1440" w:header="720" w:footer="720" w:gutter="0"/>
       <w:cols w:space="720"/>
       <w:docGrid w:linePitch="360"/>
     </w:sectPr>

</xml_diff>

<commit_message>
Tweaked round robin algo some more; Made preemptive priority algo generalised
</commit_message>
<xml_diff>
--- a/K041_OS_Lab5_AnishSudhanNair.docx
+++ b/K041_OS_Lab5_AnishSudhanNair.docx
@@ -537,10 +537,10 @@
           <w:noProof/>
         </w:rPr>
         <w:drawing>
-          <wp:inline distT="0" distB="0" distL="0" distR="0" wp14:anchorId="09094BE9" wp14:editId="082130A8">
-            <wp:extent cx="5985015" cy="5689600"/>
-            <wp:effectExtent l="0" t="0" r="0" b="0"/>
-            <wp:docPr id="15" name="Picture 15"/>
+          <wp:inline distT="0" distB="0" distL="0" distR="0" wp14:anchorId="14A344B2" wp14:editId="382CD32B">
+            <wp:extent cx="6078083" cy="5894962"/>
+            <wp:effectExtent l="0" t="0" r="5715" b="0"/>
+            <wp:docPr id="18" name="Picture 18"/>
             <wp:cNvGraphicFramePr>
               <a:graphicFrameLocks xmlns:a="http://schemas.openxmlformats.org/drawingml/2006/main" noChangeAspect="1"/>
             </wp:cNvGraphicFramePr>
@@ -548,7 +548,7 @@
               <a:graphicData uri="http://schemas.openxmlformats.org/drawingml/2006/picture">
                 <pic:pic xmlns:pic="http://schemas.openxmlformats.org/drawingml/2006/picture">
                   <pic:nvPicPr>
-                    <pic:cNvPr id="15" name="Picture 15"/>
+                    <pic:cNvPr id="18" name="Picture 18"/>
                     <pic:cNvPicPr/>
                   </pic:nvPicPr>
                   <pic:blipFill>
@@ -566,7 +566,7 @@
                   <pic:spPr>
                     <a:xfrm>
                       <a:off x="0" y="0"/>
-                      <a:ext cx="6022988" cy="5725699"/>
+                      <a:ext cx="6121019" cy="5936604"/>
                     </a:xfrm>
                     <a:prstGeom prst="rect">
                       <a:avLst/>
@@ -586,10 +586,10 @@
         </w:rPr>
         <w:lastRenderedPageBreak/>
         <w:drawing>
-          <wp:inline distT="0" distB="0" distL="0" distR="0" wp14:anchorId="1ABFF785" wp14:editId="0D2FA0BD">
-            <wp:extent cx="5943600" cy="5657215"/>
+          <wp:inline distT="0" distB="0" distL="0" distR="0" wp14:anchorId="49E948D5" wp14:editId="05B7A517">
+            <wp:extent cx="5068137" cy="4914900"/>
             <wp:effectExtent l="0" t="0" r="0" b="0"/>
-            <wp:docPr id="16" name="Picture 16"/>
+            <wp:docPr id="19" name="Picture 19"/>
             <wp:cNvGraphicFramePr>
               <a:graphicFrameLocks xmlns:a="http://schemas.openxmlformats.org/drawingml/2006/main" noChangeAspect="1"/>
             </wp:cNvGraphicFramePr>
@@ -597,7 +597,7 @@
               <a:graphicData uri="http://schemas.openxmlformats.org/drawingml/2006/picture">
                 <pic:pic xmlns:pic="http://schemas.openxmlformats.org/drawingml/2006/picture">
                   <pic:nvPicPr>
-                    <pic:cNvPr id="16" name="Picture 16"/>
+                    <pic:cNvPr id="19" name="Picture 19"/>
                     <pic:cNvPicPr/>
                   </pic:nvPicPr>
                   <pic:blipFill>
@@ -615,7 +615,7 @@
                   <pic:spPr>
                     <a:xfrm>
                       <a:off x="0" y="0"/>
-                      <a:ext cx="5943600" cy="5657215"/>
+                      <a:ext cx="5106041" cy="4951657"/>
                     </a:xfrm>
                     <a:prstGeom prst="rect">
                       <a:avLst/>
@@ -632,10 +632,10 @@
           <w:noProof/>
         </w:rPr>
         <w:drawing>
-          <wp:inline distT="0" distB="0" distL="0" distR="0" wp14:anchorId="02ED11BC" wp14:editId="77362575">
-            <wp:extent cx="5943600" cy="2694305"/>
-            <wp:effectExtent l="0" t="0" r="0" b="0"/>
-            <wp:docPr id="17" name="Picture 17"/>
+          <wp:inline distT="0" distB="0" distL="0" distR="0" wp14:anchorId="48BB2821" wp14:editId="71DE6AF3">
+            <wp:extent cx="5067935" cy="3537526"/>
+            <wp:effectExtent l="0" t="0" r="0" b="6350"/>
+            <wp:docPr id="20" name="Picture 20"/>
             <wp:cNvGraphicFramePr>
               <a:graphicFrameLocks xmlns:a="http://schemas.openxmlformats.org/drawingml/2006/main" noChangeAspect="1"/>
             </wp:cNvGraphicFramePr>
@@ -643,10 +643,10 @@
               <a:graphicData uri="http://schemas.openxmlformats.org/drawingml/2006/picture">
                 <pic:pic xmlns:pic="http://schemas.openxmlformats.org/drawingml/2006/picture">
                   <pic:nvPicPr>
-                    <pic:cNvPr id="17" name="Picture 17"/>
+                    <pic:cNvPr id="20" name="Picture 20"/>
                     <pic:cNvPicPr/>
                   </pic:nvPicPr>
-                  <pic:blipFill>
+                  <pic:blipFill rotWithShape="1">
                     <a:blip r:embed="rId13">
                       <a:extLst>
                         <a:ext uri="{28A0092B-C50C-407E-A947-70E740481C1C}">
@@ -654,18 +654,25 @@
                         </a:ext>
                       </a:extLst>
                     </a:blip>
-                    <a:stretch>
-                      <a:fillRect/>
-                    </a:stretch>
+                    <a:srcRect t="2340"/>
+                    <a:stretch/>
                   </pic:blipFill>
-                  <pic:spPr>
+                  <pic:spPr bwMode="auto">
                     <a:xfrm>
                       <a:off x="0" y="0"/>
-                      <a:ext cx="5943600" cy="2694305"/>
+                      <a:ext cx="5114410" cy="3569966"/>
                     </a:xfrm>
                     <a:prstGeom prst="rect">
                       <a:avLst/>
                     </a:prstGeom>
+                    <a:ln>
+                      <a:noFill/>
+                    </a:ln>
+                    <a:extLst>
+                      <a:ext uri="{53640926-AAD7-44D8-BBD7-CCE9431645EC}">
+                        <a14:shadowObscured xmlns:a14="http://schemas.microsoft.com/office/drawing/2010/main"/>
+                      </a:ext>
+                    </a:extLst>
                   </pic:spPr>
                 </pic:pic>
               </a:graphicData>

</xml_diff>